<commit_message>
Bug fix + additional assignments
</commit_message>
<xml_diff>
--- a/Labs/7. Video/Video.docx
+++ b/Labs/7. Video/Video.docx
@@ -10,40 +10,6 @@
         <w:t>Video Element</w:t>
       </w:r>
     </w:p>
-    <w:p>
-      <w:pPr>
-        <w:pStyle w:val="Heading1"/>
-        <w:numPr>
-          <w:ilvl w:val="0"/>
-          <w:numId w:val="29"/>
-        </w:numPr>
-      </w:pPr>
-      <w:bookmarkStart w:id="0" w:name="_Toc463472995"/>
-      <w:r>
-        <w:t>Samples</w:t>
-      </w:r>
-    </w:p>
-    <w:p>
-      <w:pPr>
-        <w:rPr>
-          <w:rStyle w:val="Emphasis"/>
-          <w:i w:val="0"/>
-          <w:iCs w:val="0"/>
-        </w:rPr>
-      </w:pPr>
-      <w:r>
-        <w:t xml:space="preserve">Try them at: </w:t>
-      </w:r>
-      <w:hyperlink r:id="rId8" w:history="1">
-        <w:r>
-          <w:rPr>
-            <w:rStyle w:val="Hyperlink"/>
-          </w:rPr>
-          <w:t>http://scopanum.cloudapp.net/ase/</w:t>
-        </w:r>
-      </w:hyperlink>
-    </w:p>
-    <w:bookmarkEnd w:id="0"/>
     <w:p>
       <w:pPr>
         <w:pStyle w:val="Heading1"/>
@@ -63,11 +29,26 @@
           <w:i w:val="0"/>
           <w:iCs w:val="0"/>
         </w:rPr>
-        <w:t>Element Reference</w:t>
+        <w:t>Reference</w:t>
       </w:r>
     </w:p>
     <w:p>
-      <w:hyperlink r:id="rId9" w:history="1">
+      <w:pPr>
+        <w:pStyle w:val="ListParagraph"/>
+        <w:numPr>
+          <w:ilvl w:val="0"/>
+          <w:numId w:val="30"/>
+        </w:numPr>
+        <w:rPr>
+          <w:rStyle w:val="Hyperlink"/>
+          <w:color w:val="auto"/>
+          <w:u w:val="none"/>
+        </w:rPr>
+      </w:pPr>
+      <w:r>
+        <w:t xml:space="preserve">HTML Video Element (HTML): </w:t>
+      </w:r>
+      <w:hyperlink r:id="rId8" w:history="1">
         <w:r>
           <w:rPr>
             <w:rStyle w:val="Hyperlink"/>
@@ -78,20 +59,24 @@
     </w:p>
     <w:p>
       <w:pPr>
-        <w:pStyle w:val="Heading1"/>
+        <w:pStyle w:val="ListParagraph"/>
         <w:numPr>
           <w:ilvl w:val="0"/>
-          <w:numId w:val="29"/>
+          <w:numId w:val="30"/>
         </w:numPr>
-      </w:pPr>
-      <w:proofErr w:type="spellStart"/>
+        <w:rPr>
+          <w:rStyle w:val="Hyperlink"/>
+          <w:color w:val="auto"/>
+          <w:u w:val="none"/>
+        </w:rPr>
+      </w:pPr>
       <w:r>
         <w:t>HTMLVideoElement</w:t>
       </w:r>
-      <w:proofErr w:type="spellEnd"/>
-    </w:p>
-    <w:p>
-      <w:hyperlink r:id="rId10" w:history="1">
+      <w:r>
+        <w:t xml:space="preserve"> (JavaScript): </w:t>
+      </w:r>
+      <w:hyperlink r:id="rId9" w:history="1">
         <w:r>
           <w:rPr>
             <w:rStyle w:val="Hyperlink"/>
@@ -100,15 +85,146 @@
         </w:r>
       </w:hyperlink>
     </w:p>
-    <w:p/>
     <w:p>
+      <w:pPr>
+        <w:pStyle w:val="Heading1"/>
+        <w:numPr>
+          <w:ilvl w:val="0"/>
+          <w:numId w:val="29"/>
+        </w:numPr>
+      </w:pPr>
+      <w:bookmarkStart w:id="0" w:name="_Toc463472995"/>
+      <w:r>
+        <w:t>Samples</w:t>
+      </w:r>
+    </w:p>
+    <w:p>
+      <w:pPr>
+        <w:pStyle w:val="ListParagraph"/>
+        <w:numPr>
+          <w:ilvl w:val="0"/>
+          <w:numId w:val="31"/>
+        </w:numPr>
+        <w:rPr>
+          <w:rStyle w:val="Hyperlink"/>
+          <w:color w:val="auto"/>
+          <w:u w:val="none"/>
+        </w:rPr>
+      </w:pPr>
+      <w:r>
+        <w:t xml:space="preserve">Try </w:t>
+      </w:r>
+      <w:r>
+        <w:t>the lab samples</w:t>
+      </w:r>
+      <w:r>
+        <w:t xml:space="preserve"> at: </w:t>
+      </w:r>
+      <w:hyperlink r:id="rId10" w:history="1">
+        <w:r>
+          <w:rPr>
+            <w:rStyle w:val="Hyperlink"/>
+          </w:rPr>
+          <w:t>http://scopanum.cloudapp.net/ase/</w:t>
+        </w:r>
+      </w:hyperlink>
+    </w:p>
+    <w:p>
+      <w:pPr>
+        <w:pStyle w:val="ListParagraph"/>
+        <w:numPr>
+          <w:ilvl w:val="0"/>
+          <w:numId w:val="31"/>
+        </w:numPr>
+        <w:rPr>
+          <w:rStyle w:val="Emphasis"/>
+          <w:i w:val="0"/>
+          <w:iCs w:val="0"/>
+        </w:rPr>
+      </w:pPr>
+      <w:r>
+        <w:rPr>
+          <w:rStyle w:val="Emphasis"/>
+          <w:i w:val="0"/>
+          <w:iCs w:val="0"/>
+        </w:rPr>
+        <w:t xml:space="preserve">Sample showing triggered events and </w:t>
+      </w:r>
+      <w:r>
+        <w:rPr>
+          <w:rStyle w:val="Emphasis"/>
+          <w:i w:val="0"/>
+          <w:iCs w:val="0"/>
+        </w:rPr>
+        <w:t xml:space="preserve">the </w:t>
+      </w:r>
+      <w:r>
+        <w:rPr>
+          <w:rStyle w:val="Emphasis"/>
+          <w:i w:val="0"/>
+          <w:iCs w:val="0"/>
+        </w:rPr>
+        <w:t xml:space="preserve">current </w:t>
+      </w:r>
+      <w:r>
+        <w:rPr>
+          <w:rStyle w:val="Emphasis"/>
+          <w:i w:val="0"/>
+          <w:iCs w:val="0"/>
+        </w:rPr>
+        <w:t xml:space="preserve">values for the </w:t>
+      </w:r>
+      <w:r>
+        <w:rPr>
+          <w:rStyle w:val="Emphasis"/>
+          <w:i w:val="0"/>
+          <w:iCs w:val="0"/>
+        </w:rPr>
+        <w:t xml:space="preserve">properties </w:t>
+      </w:r>
+      <w:r>
+        <w:rPr>
+          <w:rStyle w:val="Emphasis"/>
+          <w:i w:val="0"/>
+          <w:iCs w:val="0"/>
+        </w:rPr>
+        <w:t xml:space="preserve">available on the </w:t>
+      </w:r>
       <w:bookmarkStart w:id="1" w:name="_GoBack"/>
       <w:bookmarkEnd w:id="1"/>
+      <w:r>
+        <w:rPr>
+          <w:rStyle w:val="Emphasis"/>
+          <w:i w:val="0"/>
+          <w:iCs w:val="0"/>
+        </w:rPr>
+        <w:t xml:space="preserve">video element: </w:t>
+      </w:r>
+      <w:hyperlink r:id="rId11" w:history="1">
+        <w:r>
+          <w:rPr>
+            <w:rStyle w:val="Hyperlink"/>
+          </w:rPr>
+          <w:t>https://www.w3.org/2010/05/video/mediaevents.html</w:t>
+        </w:r>
+      </w:hyperlink>
+      <w:r>
+        <w:rPr>
+          <w:rStyle w:val="Emphasis"/>
+          <w:i w:val="0"/>
+          <w:iCs w:val="0"/>
+        </w:rPr>
+        <w:t xml:space="preserve"> </w:t>
+      </w:r>
     </w:p>
+    <w:bookmarkEnd w:id="0"/>
+    <w:p/>
+    <w:p/>
+    <w:p/>
     <w:sectPr>
-      <w:headerReference w:type="default" r:id="rId11"/>
-      <w:footerReference w:type="default" r:id="rId12"/>
-      <w:footerReference w:type="first" r:id="rId13"/>
+      <w:headerReference w:type="default" r:id="rId12"/>
+      <w:footerReference w:type="default" r:id="rId13"/>
+      <w:footerReference w:type="first" r:id="rId14"/>
       <w:pgSz w:w="11907" w:h="16839" w:code="9"/>
       <w:pgMar w:top="720" w:right="720" w:bottom="720" w:left="720" w:header="720" w:footer="720" w:gutter="0"/>
       <w:cols w:space="720"/>
@@ -569,6 +685,119 @@
     </w:lvl>
   </w:abstractNum>
   <w:abstractNum w:abstractNumId="2" w15:restartNumberingAfterBreak="0">
+    <w:nsid w:val="0639773D"/>
+    <w:multiLevelType w:val="hybridMultilevel"/>
+    <w:tmpl w:val="520E55DE"/>
+    <w:lvl w:ilvl="0" w:tplc="04090005">
+      <w:start w:val="1"/>
+      <w:numFmt w:val="bullet"/>
+      <w:lvlText w:val=""/>
+      <w:lvlJc w:val="left"/>
+      <w:pPr>
+        <w:ind w:left="720" w:hanging="360"/>
+      </w:pPr>
+      <w:rPr>
+        <w:rFonts w:ascii="Wingdings" w:hAnsi="Wingdings" w:hint="default"/>
+      </w:rPr>
+    </w:lvl>
+    <w:lvl w:ilvl="1" w:tplc="04090003" w:tentative="1">
+      <w:start w:val="1"/>
+      <w:numFmt w:val="bullet"/>
+      <w:lvlText w:val="o"/>
+      <w:lvlJc w:val="left"/>
+      <w:pPr>
+        <w:ind w:left="1440" w:hanging="360"/>
+      </w:pPr>
+      <w:rPr>
+        <w:rFonts w:ascii="Courier New" w:hAnsi="Courier New" w:cs="Courier New" w:hint="default"/>
+      </w:rPr>
+    </w:lvl>
+    <w:lvl w:ilvl="2" w:tplc="04090005" w:tentative="1">
+      <w:start w:val="1"/>
+      <w:numFmt w:val="bullet"/>
+      <w:lvlText w:val=""/>
+      <w:lvlJc w:val="left"/>
+      <w:pPr>
+        <w:ind w:left="2160" w:hanging="360"/>
+      </w:pPr>
+      <w:rPr>
+        <w:rFonts w:ascii="Wingdings" w:hAnsi="Wingdings" w:hint="default"/>
+      </w:rPr>
+    </w:lvl>
+    <w:lvl w:ilvl="3" w:tplc="04090001" w:tentative="1">
+      <w:start w:val="1"/>
+      <w:numFmt w:val="bullet"/>
+      <w:lvlText w:val=""/>
+      <w:lvlJc w:val="left"/>
+      <w:pPr>
+        <w:ind w:left="2880" w:hanging="360"/>
+      </w:pPr>
+      <w:rPr>
+        <w:rFonts w:ascii="Symbol" w:hAnsi="Symbol" w:hint="default"/>
+      </w:rPr>
+    </w:lvl>
+    <w:lvl w:ilvl="4" w:tplc="04090003" w:tentative="1">
+      <w:start w:val="1"/>
+      <w:numFmt w:val="bullet"/>
+      <w:lvlText w:val="o"/>
+      <w:lvlJc w:val="left"/>
+      <w:pPr>
+        <w:ind w:left="3600" w:hanging="360"/>
+      </w:pPr>
+      <w:rPr>
+        <w:rFonts w:ascii="Courier New" w:hAnsi="Courier New" w:cs="Courier New" w:hint="default"/>
+      </w:rPr>
+    </w:lvl>
+    <w:lvl w:ilvl="5" w:tplc="04090005" w:tentative="1">
+      <w:start w:val="1"/>
+      <w:numFmt w:val="bullet"/>
+      <w:lvlText w:val=""/>
+      <w:lvlJc w:val="left"/>
+      <w:pPr>
+        <w:ind w:left="4320" w:hanging="360"/>
+      </w:pPr>
+      <w:rPr>
+        <w:rFonts w:ascii="Wingdings" w:hAnsi="Wingdings" w:hint="default"/>
+      </w:rPr>
+    </w:lvl>
+    <w:lvl w:ilvl="6" w:tplc="04090001" w:tentative="1">
+      <w:start w:val="1"/>
+      <w:numFmt w:val="bullet"/>
+      <w:lvlText w:val=""/>
+      <w:lvlJc w:val="left"/>
+      <w:pPr>
+        <w:ind w:left="5040" w:hanging="360"/>
+      </w:pPr>
+      <w:rPr>
+        <w:rFonts w:ascii="Symbol" w:hAnsi="Symbol" w:hint="default"/>
+      </w:rPr>
+    </w:lvl>
+    <w:lvl w:ilvl="7" w:tplc="04090003" w:tentative="1">
+      <w:start w:val="1"/>
+      <w:numFmt w:val="bullet"/>
+      <w:lvlText w:val="o"/>
+      <w:lvlJc w:val="left"/>
+      <w:pPr>
+        <w:ind w:left="5760" w:hanging="360"/>
+      </w:pPr>
+      <w:rPr>
+        <w:rFonts w:ascii="Courier New" w:hAnsi="Courier New" w:cs="Courier New" w:hint="default"/>
+      </w:rPr>
+    </w:lvl>
+    <w:lvl w:ilvl="8" w:tplc="04090005" w:tentative="1">
+      <w:start w:val="1"/>
+      <w:numFmt w:val="bullet"/>
+      <w:lvlText w:val=""/>
+      <w:lvlJc w:val="left"/>
+      <w:pPr>
+        <w:ind w:left="6480" w:hanging="360"/>
+      </w:pPr>
+      <w:rPr>
+        <w:rFonts w:ascii="Wingdings" w:hAnsi="Wingdings" w:hint="default"/>
+      </w:rPr>
+    </w:lvl>
+  </w:abstractNum>
+  <w:abstractNum w:abstractNumId="3" w15:restartNumberingAfterBreak="0">
     <w:nsid w:val="099436F8"/>
     <w:multiLevelType w:val="hybridMultilevel"/>
     <w:tmpl w:val="21D2CD62"/>
@@ -681,7 +910,7 @@
       </w:rPr>
     </w:lvl>
   </w:abstractNum>
-  <w:abstractNum w:abstractNumId="3" w15:restartNumberingAfterBreak="0">
+  <w:abstractNum w:abstractNumId="4" w15:restartNumberingAfterBreak="0">
     <w:nsid w:val="0CE31283"/>
     <w:multiLevelType w:val="hybridMultilevel"/>
     <w:tmpl w:val="E4C03652"/>
@@ -794,7 +1023,7 @@
       </w:rPr>
     </w:lvl>
   </w:abstractNum>
-  <w:abstractNum w:abstractNumId="4" w15:restartNumberingAfterBreak="0">
+  <w:abstractNum w:abstractNumId="5" w15:restartNumberingAfterBreak="0">
     <w:nsid w:val="0DDB2F80"/>
     <w:multiLevelType w:val="hybridMultilevel"/>
     <w:tmpl w:val="EDE63FDC"/>
@@ -880,7 +1109,7 @@
       </w:pPr>
     </w:lvl>
   </w:abstractNum>
-  <w:abstractNum w:abstractNumId="5" w15:restartNumberingAfterBreak="0">
+  <w:abstractNum w:abstractNumId="6" w15:restartNumberingAfterBreak="0">
     <w:nsid w:val="1B0429C8"/>
     <w:multiLevelType w:val="hybridMultilevel"/>
     <w:tmpl w:val="0FAED672"/>
@@ -992,7 +1221,7 @@
       </w:rPr>
     </w:lvl>
   </w:abstractNum>
-  <w:abstractNum w:abstractNumId="6" w15:restartNumberingAfterBreak="0">
+  <w:abstractNum w:abstractNumId="7" w15:restartNumberingAfterBreak="0">
     <w:nsid w:val="27BF76D6"/>
     <w:multiLevelType w:val="hybridMultilevel"/>
     <w:tmpl w:val="88C0D23E"/>
@@ -1105,7 +1334,7 @@
       </w:rPr>
     </w:lvl>
   </w:abstractNum>
-  <w:abstractNum w:abstractNumId="7" w15:restartNumberingAfterBreak="0">
+  <w:abstractNum w:abstractNumId="8" w15:restartNumberingAfterBreak="0">
     <w:nsid w:val="29431E4F"/>
     <w:multiLevelType w:val="hybridMultilevel"/>
     <w:tmpl w:val="7AFEDAF6"/>
@@ -1218,7 +1447,7 @@
       </w:rPr>
     </w:lvl>
   </w:abstractNum>
-  <w:abstractNum w:abstractNumId="8" w15:restartNumberingAfterBreak="0">
+  <w:abstractNum w:abstractNumId="9" w15:restartNumberingAfterBreak="0">
     <w:nsid w:val="30B72A4E"/>
     <w:multiLevelType w:val="hybridMultilevel"/>
     <w:tmpl w:val="820C63E0"/>
@@ -1331,7 +1560,7 @@
       </w:rPr>
     </w:lvl>
   </w:abstractNum>
-  <w:abstractNum w:abstractNumId="9" w15:restartNumberingAfterBreak="0">
+  <w:abstractNum w:abstractNumId="10" w15:restartNumberingAfterBreak="0">
     <w:nsid w:val="30DD40B2"/>
     <w:multiLevelType w:val="multilevel"/>
     <w:tmpl w:val="FE0E2D26"/>
@@ -1452,7 +1681,7 @@
       </w:rPr>
     </w:lvl>
   </w:abstractNum>
-  <w:abstractNum w:abstractNumId="10" w15:restartNumberingAfterBreak="0">
+  <w:abstractNum w:abstractNumId="11" w15:restartNumberingAfterBreak="0">
     <w:nsid w:val="370A2AE1"/>
     <w:multiLevelType w:val="hybridMultilevel"/>
     <w:tmpl w:val="8B3E32A8"/>
@@ -1565,7 +1794,7 @@
       </w:rPr>
     </w:lvl>
   </w:abstractNum>
-  <w:abstractNum w:abstractNumId="11" w15:restartNumberingAfterBreak="0">
+  <w:abstractNum w:abstractNumId="12" w15:restartNumberingAfterBreak="0">
     <w:nsid w:val="387E0BDD"/>
     <w:multiLevelType w:val="hybridMultilevel"/>
     <w:tmpl w:val="B3380862"/>
@@ -1678,7 +1907,7 @@
       </w:rPr>
     </w:lvl>
   </w:abstractNum>
-  <w:abstractNum w:abstractNumId="12" w15:restartNumberingAfterBreak="0">
+  <w:abstractNum w:abstractNumId="13" w15:restartNumberingAfterBreak="0">
     <w:nsid w:val="3C63500F"/>
     <w:multiLevelType w:val="hybridMultilevel"/>
     <w:tmpl w:val="185871EE"/>
@@ -1791,7 +2020,7 @@
       </w:rPr>
     </w:lvl>
   </w:abstractNum>
-  <w:abstractNum w:abstractNumId="13" w15:restartNumberingAfterBreak="0">
+  <w:abstractNum w:abstractNumId="14" w15:restartNumberingAfterBreak="0">
     <w:nsid w:val="3C6935E0"/>
     <w:multiLevelType w:val="hybridMultilevel"/>
     <w:tmpl w:val="2CBEDFC0"/>
@@ -1904,7 +2133,7 @@
       </w:rPr>
     </w:lvl>
   </w:abstractNum>
-  <w:abstractNum w:abstractNumId="14" w15:restartNumberingAfterBreak="0">
+  <w:abstractNum w:abstractNumId="15" w15:restartNumberingAfterBreak="0">
     <w:nsid w:val="3CF95E38"/>
     <w:multiLevelType w:val="hybridMultilevel"/>
     <w:tmpl w:val="848687B2"/>
@@ -2017,7 +2246,7 @@
       </w:rPr>
     </w:lvl>
   </w:abstractNum>
-  <w:abstractNum w:abstractNumId="15" w15:restartNumberingAfterBreak="0">
+  <w:abstractNum w:abstractNumId="16" w15:restartNumberingAfterBreak="0">
     <w:nsid w:val="3EAE52AB"/>
     <w:multiLevelType w:val="hybridMultilevel"/>
     <w:tmpl w:val="3CBEC480"/>
@@ -2130,7 +2359,7 @@
       </w:rPr>
     </w:lvl>
   </w:abstractNum>
-  <w:abstractNum w:abstractNumId="16" w15:restartNumberingAfterBreak="0">
+  <w:abstractNum w:abstractNumId="17" w15:restartNumberingAfterBreak="0">
     <w:nsid w:val="40402534"/>
     <w:multiLevelType w:val="multilevel"/>
     <w:tmpl w:val="FE0E2D26"/>
@@ -2251,7 +2480,7 @@
       </w:rPr>
     </w:lvl>
   </w:abstractNum>
-  <w:abstractNum w:abstractNumId="17" w15:restartNumberingAfterBreak="0">
+  <w:abstractNum w:abstractNumId="18" w15:restartNumberingAfterBreak="0">
     <w:nsid w:val="43665E3F"/>
     <w:multiLevelType w:val="hybridMultilevel"/>
     <w:tmpl w:val="CDD637C6"/>
@@ -2364,7 +2593,7 @@
       </w:rPr>
     </w:lvl>
   </w:abstractNum>
-  <w:abstractNum w:abstractNumId="18" w15:restartNumberingAfterBreak="0">
+  <w:abstractNum w:abstractNumId="19" w15:restartNumberingAfterBreak="0">
     <w:nsid w:val="44A81F92"/>
     <w:multiLevelType w:val="hybridMultilevel"/>
     <w:tmpl w:val="C8224F32"/>
@@ -2477,7 +2706,7 @@
       </w:rPr>
     </w:lvl>
   </w:abstractNum>
-  <w:abstractNum w:abstractNumId="19" w15:restartNumberingAfterBreak="0">
+  <w:abstractNum w:abstractNumId="20" w15:restartNumberingAfterBreak="0">
     <w:nsid w:val="4F651832"/>
     <w:multiLevelType w:val="hybridMultilevel"/>
     <w:tmpl w:val="C1AA0EA4"/>
@@ -2590,7 +2819,7 @@
       </w:rPr>
     </w:lvl>
   </w:abstractNum>
-  <w:abstractNum w:abstractNumId="20" w15:restartNumberingAfterBreak="0">
+  <w:abstractNum w:abstractNumId="21" w15:restartNumberingAfterBreak="0">
     <w:nsid w:val="4FD26244"/>
     <w:multiLevelType w:val="hybridMultilevel"/>
     <w:tmpl w:val="455EBBAE"/>
@@ -2703,7 +2932,7 @@
       </w:rPr>
     </w:lvl>
   </w:abstractNum>
-  <w:abstractNum w:abstractNumId="21" w15:restartNumberingAfterBreak="0">
+  <w:abstractNum w:abstractNumId="22" w15:restartNumberingAfterBreak="0">
     <w:nsid w:val="53744687"/>
     <w:multiLevelType w:val="hybridMultilevel"/>
     <w:tmpl w:val="000AEC68"/>
@@ -2816,7 +3045,7 @@
       </w:rPr>
     </w:lvl>
   </w:abstractNum>
-  <w:abstractNum w:abstractNumId="22" w15:restartNumberingAfterBreak="0">
+  <w:abstractNum w:abstractNumId="23" w15:restartNumberingAfterBreak="0">
     <w:nsid w:val="5DF66DAB"/>
     <w:multiLevelType w:val="multilevel"/>
     <w:tmpl w:val="315E628C"/>
@@ -2965,7 +3194,7 @@
       </w:rPr>
     </w:lvl>
   </w:abstractNum>
-  <w:abstractNum w:abstractNumId="23" w15:restartNumberingAfterBreak="0">
+  <w:abstractNum w:abstractNumId="24" w15:restartNumberingAfterBreak="0">
     <w:nsid w:val="69B81617"/>
     <w:multiLevelType w:val="hybridMultilevel"/>
     <w:tmpl w:val="62C47FAC"/>
@@ -3078,7 +3307,7 @@
       </w:rPr>
     </w:lvl>
   </w:abstractNum>
-  <w:abstractNum w:abstractNumId="24" w15:restartNumberingAfterBreak="0">
+  <w:abstractNum w:abstractNumId="25" w15:restartNumberingAfterBreak="0">
     <w:nsid w:val="71180270"/>
     <w:multiLevelType w:val="hybridMultilevel"/>
     <w:tmpl w:val="681ED558"/>
@@ -3164,7 +3393,120 @@
       </w:pPr>
     </w:lvl>
   </w:abstractNum>
-  <w:abstractNum w:abstractNumId="25" w15:restartNumberingAfterBreak="0">
+  <w:abstractNum w:abstractNumId="26" w15:restartNumberingAfterBreak="0">
+    <w:nsid w:val="75E112F0"/>
+    <w:multiLevelType w:val="hybridMultilevel"/>
+    <w:tmpl w:val="62245A6E"/>
+    <w:lvl w:ilvl="0" w:tplc="04090005">
+      <w:start w:val="1"/>
+      <w:numFmt w:val="bullet"/>
+      <w:lvlText w:val=""/>
+      <w:lvlJc w:val="left"/>
+      <w:pPr>
+        <w:ind w:left="720" w:hanging="360"/>
+      </w:pPr>
+      <w:rPr>
+        <w:rFonts w:ascii="Wingdings" w:hAnsi="Wingdings" w:hint="default"/>
+      </w:rPr>
+    </w:lvl>
+    <w:lvl w:ilvl="1" w:tplc="04090003" w:tentative="1">
+      <w:start w:val="1"/>
+      <w:numFmt w:val="bullet"/>
+      <w:lvlText w:val="o"/>
+      <w:lvlJc w:val="left"/>
+      <w:pPr>
+        <w:ind w:left="1440" w:hanging="360"/>
+      </w:pPr>
+      <w:rPr>
+        <w:rFonts w:ascii="Courier New" w:hAnsi="Courier New" w:cs="Courier New" w:hint="default"/>
+      </w:rPr>
+    </w:lvl>
+    <w:lvl w:ilvl="2" w:tplc="04090005" w:tentative="1">
+      <w:start w:val="1"/>
+      <w:numFmt w:val="bullet"/>
+      <w:lvlText w:val=""/>
+      <w:lvlJc w:val="left"/>
+      <w:pPr>
+        <w:ind w:left="2160" w:hanging="360"/>
+      </w:pPr>
+      <w:rPr>
+        <w:rFonts w:ascii="Wingdings" w:hAnsi="Wingdings" w:hint="default"/>
+      </w:rPr>
+    </w:lvl>
+    <w:lvl w:ilvl="3" w:tplc="04090001" w:tentative="1">
+      <w:start w:val="1"/>
+      <w:numFmt w:val="bullet"/>
+      <w:lvlText w:val=""/>
+      <w:lvlJc w:val="left"/>
+      <w:pPr>
+        <w:ind w:left="2880" w:hanging="360"/>
+      </w:pPr>
+      <w:rPr>
+        <w:rFonts w:ascii="Symbol" w:hAnsi="Symbol" w:hint="default"/>
+      </w:rPr>
+    </w:lvl>
+    <w:lvl w:ilvl="4" w:tplc="04090003" w:tentative="1">
+      <w:start w:val="1"/>
+      <w:numFmt w:val="bullet"/>
+      <w:lvlText w:val="o"/>
+      <w:lvlJc w:val="left"/>
+      <w:pPr>
+        <w:ind w:left="3600" w:hanging="360"/>
+      </w:pPr>
+      <w:rPr>
+        <w:rFonts w:ascii="Courier New" w:hAnsi="Courier New" w:cs="Courier New" w:hint="default"/>
+      </w:rPr>
+    </w:lvl>
+    <w:lvl w:ilvl="5" w:tplc="04090005" w:tentative="1">
+      <w:start w:val="1"/>
+      <w:numFmt w:val="bullet"/>
+      <w:lvlText w:val=""/>
+      <w:lvlJc w:val="left"/>
+      <w:pPr>
+        <w:ind w:left="4320" w:hanging="360"/>
+      </w:pPr>
+      <w:rPr>
+        <w:rFonts w:ascii="Wingdings" w:hAnsi="Wingdings" w:hint="default"/>
+      </w:rPr>
+    </w:lvl>
+    <w:lvl w:ilvl="6" w:tplc="04090001" w:tentative="1">
+      <w:start w:val="1"/>
+      <w:numFmt w:val="bullet"/>
+      <w:lvlText w:val=""/>
+      <w:lvlJc w:val="left"/>
+      <w:pPr>
+        <w:ind w:left="5040" w:hanging="360"/>
+      </w:pPr>
+      <w:rPr>
+        <w:rFonts w:ascii="Symbol" w:hAnsi="Symbol" w:hint="default"/>
+      </w:rPr>
+    </w:lvl>
+    <w:lvl w:ilvl="7" w:tplc="04090003" w:tentative="1">
+      <w:start w:val="1"/>
+      <w:numFmt w:val="bullet"/>
+      <w:lvlText w:val="o"/>
+      <w:lvlJc w:val="left"/>
+      <w:pPr>
+        <w:ind w:left="5760" w:hanging="360"/>
+      </w:pPr>
+      <w:rPr>
+        <w:rFonts w:ascii="Courier New" w:hAnsi="Courier New" w:cs="Courier New" w:hint="default"/>
+      </w:rPr>
+    </w:lvl>
+    <w:lvl w:ilvl="8" w:tplc="04090005" w:tentative="1">
+      <w:start w:val="1"/>
+      <w:numFmt w:val="bullet"/>
+      <w:lvlText w:val=""/>
+      <w:lvlJc w:val="left"/>
+      <w:pPr>
+        <w:ind w:left="6480" w:hanging="360"/>
+      </w:pPr>
+      <w:rPr>
+        <w:rFonts w:ascii="Wingdings" w:hAnsi="Wingdings" w:hint="default"/>
+      </w:rPr>
+    </w:lvl>
+  </w:abstractNum>
+  <w:abstractNum w:abstractNumId="27" w15:restartNumberingAfterBreak="0">
     <w:nsid w:val="77D463FA"/>
     <w:multiLevelType w:val="hybridMultilevel"/>
     <w:tmpl w:val="9C7E3CCA"/>
@@ -3277,7 +3619,7 @@
       </w:rPr>
     </w:lvl>
   </w:abstractNum>
-  <w:abstractNum w:abstractNumId="26" w15:restartNumberingAfterBreak="0">
+  <w:abstractNum w:abstractNumId="28" w15:restartNumberingAfterBreak="0">
     <w:nsid w:val="78C911C1"/>
     <w:multiLevelType w:val="hybridMultilevel"/>
     <w:tmpl w:val="962243CE"/>
@@ -3390,7 +3732,7 @@
       </w:rPr>
     </w:lvl>
   </w:abstractNum>
-  <w:abstractNum w:abstractNumId="27" w15:restartNumberingAfterBreak="0">
+  <w:abstractNum w:abstractNumId="29" w15:restartNumberingAfterBreak="0">
     <w:nsid w:val="7C437462"/>
     <w:multiLevelType w:val="hybridMultilevel"/>
     <w:tmpl w:val="566245CC"/>
@@ -3503,7 +3845,7 @@
       </w:rPr>
     </w:lvl>
   </w:abstractNum>
-  <w:abstractNum w:abstractNumId="28" w15:restartNumberingAfterBreak="0">
+  <w:abstractNum w:abstractNumId="30" w15:restartNumberingAfterBreak="0">
     <w:nsid w:val="7F815DE1"/>
     <w:multiLevelType w:val="hybridMultilevel"/>
     <w:tmpl w:val="3806B8D0"/>
@@ -3593,91 +3935,97 @@
     </w:lvl>
   </w:abstractNum>
   <w:num w:numId="1">
-    <w:abstractNumId w:val="5"/>
+    <w:abstractNumId w:val="6"/>
   </w:num>
   <w:num w:numId="2">
-    <w:abstractNumId w:val="21"/>
+    <w:abstractNumId w:val="22"/>
   </w:num>
   <w:num w:numId="3">
-    <w:abstractNumId w:val="27"/>
+    <w:abstractNumId w:val="29"/>
   </w:num>
   <w:num w:numId="4">
     <w:abstractNumId w:val="0"/>
   </w:num>
   <w:num w:numId="5">
-    <w:abstractNumId w:val="6"/>
+    <w:abstractNumId w:val="7"/>
   </w:num>
   <w:num w:numId="6">
-    <w:abstractNumId w:val="2"/>
+    <w:abstractNumId w:val="3"/>
   </w:num>
   <w:num w:numId="7">
-    <w:abstractNumId w:val="10"/>
+    <w:abstractNumId w:val="11"/>
   </w:num>
   <w:num w:numId="8">
-    <w:abstractNumId w:val="8"/>
+    <w:abstractNumId w:val="9"/>
   </w:num>
   <w:num w:numId="9">
-    <w:abstractNumId w:val="18"/>
+    <w:abstractNumId w:val="19"/>
   </w:num>
   <w:num w:numId="10">
-    <w:abstractNumId w:val="23"/>
+    <w:abstractNumId w:val="24"/>
   </w:num>
   <w:num w:numId="11">
-    <w:abstractNumId w:val="26"/>
+    <w:abstractNumId w:val="28"/>
   </w:num>
   <w:num w:numId="12">
-    <w:abstractNumId w:val="22"/>
+    <w:abstractNumId w:val="23"/>
   </w:num>
   <w:num w:numId="13">
     <w:abstractNumId w:val="1"/>
   </w:num>
   <w:num w:numId="14">
-    <w:abstractNumId w:val="9"/>
+    <w:abstractNumId w:val="10"/>
   </w:num>
   <w:num w:numId="15">
+    <w:abstractNumId w:val="18"/>
+  </w:num>
+  <w:num w:numId="16">
+    <w:abstractNumId w:val="8"/>
+  </w:num>
+  <w:num w:numId="17">
+    <w:abstractNumId w:val="15"/>
+  </w:num>
+  <w:num w:numId="18">
+    <w:abstractNumId w:val="14"/>
+  </w:num>
+  <w:num w:numId="19">
+    <w:abstractNumId w:val="12"/>
+  </w:num>
+  <w:num w:numId="20">
+    <w:abstractNumId w:val="16"/>
+  </w:num>
+  <w:num w:numId="21">
+    <w:abstractNumId w:val="20"/>
+  </w:num>
+  <w:num w:numId="22">
+    <w:abstractNumId w:val="13"/>
+  </w:num>
+  <w:num w:numId="23">
     <w:abstractNumId w:val="17"/>
   </w:num>
-  <w:num w:numId="16">
-    <w:abstractNumId w:val="7"/>
-  </w:num>
-  <w:num w:numId="17">
-    <w:abstractNumId w:val="14"/>
-  </w:num>
-  <w:num w:numId="18">
-    <w:abstractNumId w:val="13"/>
-  </w:num>
-  <w:num w:numId="19">
-    <w:abstractNumId w:val="11"/>
-  </w:num>
-  <w:num w:numId="20">
-    <w:abstractNumId w:val="15"/>
-  </w:num>
-  <w:num w:numId="21">
-    <w:abstractNumId w:val="19"/>
-  </w:num>
-  <w:num w:numId="22">
-    <w:abstractNumId w:val="12"/>
-  </w:num>
-  <w:num w:numId="23">
-    <w:abstractNumId w:val="16"/>
-  </w:num>
   <w:num w:numId="24">
-    <w:abstractNumId w:val="3"/>
+    <w:abstractNumId w:val="4"/>
   </w:num>
   <w:num w:numId="25">
-    <w:abstractNumId w:val="20"/>
+    <w:abstractNumId w:val="21"/>
   </w:num>
   <w:num w:numId="26">
+    <w:abstractNumId w:val="27"/>
+  </w:num>
+  <w:num w:numId="27">
+    <w:abstractNumId w:val="5"/>
+  </w:num>
+  <w:num w:numId="28">
     <w:abstractNumId w:val="25"/>
   </w:num>
-  <w:num w:numId="27">
-    <w:abstractNumId w:val="4"/>
+  <w:num w:numId="29">
+    <w:abstractNumId w:val="30"/>
   </w:num>
-  <w:num w:numId="28">
-    <w:abstractNumId w:val="24"/>
+  <w:num w:numId="30">
+    <w:abstractNumId w:val="2"/>
   </w:num>
-  <w:num w:numId="29">
-    <w:abstractNumId w:val="28"/>
+  <w:num w:numId="31">
+    <w:abstractNumId w:val="26"/>
   </w:num>
   <w:numIdMacAtCleanup w:val="26"/>
 </w:numbering>
@@ -5307,7 +5655,7 @@
 </file>
 
 <file path=customXml/itemProps1.xml><?xml version="1.0" encoding="utf-8"?>
-<ds:datastoreItem xmlns:ds="http://schemas.openxmlformats.org/officeDocument/2006/customXml" ds:itemID="{13876431-0577-4ECD-B000-C36819ED2F99}">
+<ds:datastoreItem xmlns:ds="http://schemas.openxmlformats.org/officeDocument/2006/customXml" ds:itemID="{9002655C-8C57-40D1-9245-1944ADABCB23}">
   <ds:schemaRefs>
     <ds:schemaRef ds:uri="http://schemas.openxmlformats.org/officeDocument/2006/bibliography"/>
   </ds:schemaRefs>

</xml_diff>